<commit_message>
agora é que é POKE
</commit_message>
<xml_diff>
--- a/Rascunhos/04_req_nao_func_.docx
+++ b/Rascunhos/04_req_nao_func_.docx
@@ -50,7 +50,6 @@
                 <w:szCs w:val="16"/>
               </w:rPr>
             </w:pPr>
-            <w:proofErr w:type="gramStart"/>
             <w:r>
               <w:rPr>
                 <w:rFonts w:ascii="Courier New" w:eastAsia="Courier New" w:hAnsi="Courier New" w:cs="Courier New"/>
@@ -67,17 +66,7 @@
                 <w:sz w:val="16"/>
                 <w:szCs w:val="16"/>
               </w:rPr>
-              <w:t>RF</w:t>
-            </w:r>
-            <w:proofErr w:type="gramEnd"/>
-            <w:r>
-              <w:rPr>
-                <w:rFonts w:ascii="Courier New" w:eastAsia="Courier New" w:hAnsi="Courier New" w:cs="Courier New"/>
-                <w:color w:val="C00000"/>
-                <w:sz w:val="16"/>
-                <w:szCs w:val="16"/>
-              </w:rPr>
-              <w:t>_#</w:t>
+              <w:t>RF_#</w:t>
             </w:r>
             <w:r>
               <w:rPr>
@@ -388,7 +377,43 @@
                 <w:sz w:val="16"/>
                 <w:szCs w:val="16"/>
               </w:rPr>
-              <w:t>Os Utilizadores têm de se sentir minimamente seguros durante a utilização da aplicação</w:t>
+              <w:t xml:space="preserve">Os Utilizadores têm de se sentir </w:t>
+            </w:r>
+            <w:r>
+              <w:rPr>
+                <w:rFonts w:ascii="Courier New" w:eastAsia="Courier New" w:hAnsi="Courier New" w:cs="Courier New"/>
+                <w:color w:val="C00000"/>
+                <w:sz w:val="16"/>
+                <w:szCs w:val="16"/>
+              </w:rPr>
+              <w:t xml:space="preserve">uma </w:t>
+            </w:r>
+            <w:r>
+              <w:rPr>
+                <w:rFonts w:ascii="Courier New" w:eastAsia="Courier New" w:hAnsi="Courier New" w:cs="Courier New"/>
+                <w:color w:val="C00000"/>
+                <w:sz w:val="16"/>
+                <w:szCs w:val="16"/>
+              </w:rPr>
+              <w:t>experiencia</w:t>
+            </w:r>
+            <w:r>
+              <w:rPr>
+                <w:rFonts w:ascii="Courier New" w:eastAsia="Courier New" w:hAnsi="Courier New" w:cs="Courier New"/>
+                <w:color w:val="C00000"/>
+                <w:sz w:val="16"/>
+                <w:szCs w:val="16"/>
+              </w:rPr>
+              <w:t xml:space="preserve"> fluida e de satisfação mínima</w:t>
+            </w:r>
+            <w:r>
+              <w:rPr>
+                <w:rFonts w:ascii="Courier New" w:eastAsia="Courier New" w:hAnsi="Courier New" w:cs="Courier New"/>
+                <w:color w:val="C00000"/>
+                <w:sz w:val="16"/>
+                <w:szCs w:val="16"/>
+              </w:rPr>
+              <w:t xml:space="preserve"> durante a utilização da aplicação</w:t>
             </w:r>
           </w:p>
         </w:tc>
@@ -569,53 +594,120 @@
                 <w:szCs w:val="16"/>
               </w:rPr>
             </w:pPr>
-            <w:r>
-              <w:rPr>
-                <w:rFonts w:ascii="Courier New" w:eastAsia="Courier New" w:hAnsi="Courier New" w:cs="Courier New"/>
-                <w:color w:val="C00000"/>
-                <w:sz w:val="16"/>
-                <w:szCs w:val="16"/>
-              </w:rPr>
-              <w:t xml:space="preserve">O sistema necessita de ter um </w:t>
-            </w:r>
-            <w:r>
-              <w:rPr>
-                <w:rFonts w:ascii="Courier New" w:eastAsia="Courier New" w:hAnsi="Courier New" w:cs="Courier New"/>
-                <w:color w:val="C00000"/>
-                <w:sz w:val="16"/>
-                <w:szCs w:val="16"/>
-              </w:rPr>
-              <w:t xml:space="preserve">mecanismo de segurança básico e </w:t>
-            </w:r>
-            <w:proofErr w:type="spellStart"/>
-            <w:r>
-              <w:rPr>
-                <w:rFonts w:ascii="Courier New" w:eastAsia="Courier New" w:hAnsi="Courier New" w:cs="Courier New"/>
-                <w:color w:val="C00000"/>
-                <w:sz w:val="16"/>
-                <w:szCs w:val="16"/>
-              </w:rPr>
-              <w:t>minimo</w:t>
-            </w:r>
-            <w:proofErr w:type="spellEnd"/>
-            <w:r>
-              <w:rPr>
-                <w:rFonts w:ascii="Courier New" w:eastAsia="Courier New" w:hAnsi="Courier New" w:cs="Courier New"/>
-                <w:color w:val="C00000"/>
-                <w:sz w:val="16"/>
-                <w:szCs w:val="16"/>
-              </w:rPr>
-              <w:t xml:space="preserve"> onde</w:t>
-            </w:r>
-            <w:r>
-              <w:rPr>
-                <w:rFonts w:ascii="Courier New" w:eastAsia="Courier New" w:hAnsi="Courier New" w:cs="Courier New"/>
-                <w:color w:val="C00000"/>
-                <w:sz w:val="16"/>
-                <w:szCs w:val="16"/>
-              </w:rPr>
-              <w:t xml:space="preserve"> garante a segurança dos Utilizadores</w:t>
-            </w:r>
+          </w:p>
+          <w:p>
+            <w:pPr>
+              <w:rPr>
+                <w:rFonts w:ascii="Courier New" w:eastAsia="Courier New" w:hAnsi="Courier New" w:cs="Courier New"/>
+                <w:color w:val="C00000"/>
+                <w:sz w:val="16"/>
+                <w:szCs w:val="16"/>
+              </w:rPr>
+            </w:pPr>
+            <w:r>
+              <w:rPr>
+                <w:rFonts w:ascii="Courier New" w:eastAsia="Courier New" w:hAnsi="Courier New" w:cs="Courier New"/>
+                <w:color w:val="C00000"/>
+                <w:sz w:val="16"/>
+                <w:szCs w:val="16"/>
+              </w:rPr>
+              <w:t>Tempo de Resposta: Por exemplo, garantir que 95% das operações têm um tempo de resposta inferior a 2 segundos.</w:t>
+            </w:r>
+          </w:p>
+          <w:p>
+            <w:pPr>
+              <w:rPr>
+                <w:rFonts w:ascii="Courier New" w:eastAsia="Courier New" w:hAnsi="Courier New" w:cs="Courier New"/>
+                <w:color w:val="C00000"/>
+                <w:sz w:val="16"/>
+                <w:szCs w:val="16"/>
+              </w:rPr>
+            </w:pPr>
+          </w:p>
+          <w:p>
+            <w:pPr>
+              <w:rPr>
+                <w:rFonts w:ascii="Courier New" w:eastAsia="Courier New" w:hAnsi="Courier New" w:cs="Courier New"/>
+                <w:color w:val="C00000"/>
+                <w:sz w:val="16"/>
+                <w:szCs w:val="16"/>
+              </w:rPr>
+            </w:pPr>
+            <w:r>
+              <w:rPr>
+                <w:rFonts w:ascii="Courier New" w:eastAsia="Courier New" w:hAnsi="Courier New" w:cs="Courier New"/>
+                <w:color w:val="C00000"/>
+                <w:sz w:val="16"/>
+                <w:szCs w:val="16"/>
+              </w:rPr>
+              <w:t xml:space="preserve">Disponibilidade: Assegurar </w:t>
+            </w:r>
+            <w:r>
+              <w:rPr>
+                <w:rFonts w:ascii="Courier New" w:eastAsia="Courier New" w:hAnsi="Courier New" w:cs="Courier New"/>
+                <w:color w:val="C00000"/>
+                <w:sz w:val="16"/>
+                <w:szCs w:val="16"/>
+              </w:rPr>
+              <w:t>que o servidor esta 99</w:t>
+            </w:r>
+            <w:r>
+              <w:rPr>
+                <w:rFonts w:ascii="Courier New" w:eastAsia="Courier New" w:hAnsi="Courier New" w:cs="Courier New"/>
+                <w:color w:val="C00000"/>
+                <w:sz w:val="16"/>
+                <w:szCs w:val="16"/>
+              </w:rPr>
+              <w:t xml:space="preserve">% </w:t>
+            </w:r>
+            <w:r>
+              <w:rPr>
+                <w:rFonts w:ascii="Courier New" w:eastAsia="Courier New" w:hAnsi="Courier New" w:cs="Courier New"/>
+                <w:color w:val="C00000"/>
+                <w:sz w:val="16"/>
+                <w:szCs w:val="16"/>
+              </w:rPr>
+              <w:t>das vezes disponível.</w:t>
+            </w:r>
+          </w:p>
+          <w:p>
+            <w:pPr>
+              <w:rPr>
+                <w:rFonts w:ascii="Courier New" w:eastAsia="Courier New" w:hAnsi="Courier New" w:cs="Courier New"/>
+                <w:color w:val="C00000"/>
+                <w:sz w:val="16"/>
+                <w:szCs w:val="16"/>
+              </w:rPr>
+            </w:pPr>
+          </w:p>
+          <w:p>
+            <w:pPr>
+              <w:rPr>
+                <w:rFonts w:ascii="Courier New" w:eastAsia="Courier New" w:hAnsi="Courier New" w:cs="Courier New"/>
+                <w:color w:val="C00000"/>
+                <w:sz w:val="16"/>
+                <w:szCs w:val="16"/>
+              </w:rPr>
+            </w:pPr>
+            <w:r>
+              <w:rPr>
+                <w:rFonts w:ascii="Courier New" w:eastAsia="Courier New" w:hAnsi="Courier New" w:cs="Courier New"/>
+                <w:color w:val="C00000"/>
+                <w:sz w:val="16"/>
+                <w:szCs w:val="16"/>
+              </w:rPr>
+              <w:t>Estabilidade: Definir um limite para o número máximo de erros ou falhas durante a utilização.</w:t>
+            </w:r>
+          </w:p>
+          <w:p>
+            <w:pPr>
+              <w:rPr>
+                <w:rFonts w:ascii="Courier New" w:eastAsia="Courier New" w:hAnsi="Courier New" w:cs="Courier New"/>
+                <w:color w:val="C00000"/>
+                <w:sz w:val="16"/>
+                <w:szCs w:val="16"/>
+              </w:rPr>
+            </w:pPr>
           </w:p>
         </w:tc>
       </w:tr>
@@ -756,7 +848,16 @@
                 <w:sz w:val="16"/>
                 <w:szCs w:val="16"/>
               </w:rPr>
-              <w:t>não funcional de Segurança</w:t>
+              <w:t>não funcional de</w:t>
+            </w:r>
+            <w:r>
+              <w:rPr>
+                <w:rFonts w:ascii="Courier New" w:eastAsia="Courier New" w:hAnsi="Courier New" w:cs="Courier New"/>
+                <w:color w:val="C00000"/>
+                <w:sz w:val="16"/>
+                <w:szCs w:val="16"/>
+              </w:rPr>
+              <w:t xml:space="preserve"> Performance</w:t>
             </w:r>
           </w:p>
         </w:tc>

</xml_diff>